<commit_message>
"testing new push batch"
</commit_message>
<xml_diff>
--- a/paper/Wave Simulation Paper.docx
+++ b/paper/Wave Simulation Paper.docx
@@ -16,7 +16,7 @@
           <w:sz w:val="24"/>
           <w:szCs w:val="24"/>
         </w:rPr>
-        <w:t>TO DO</w:t>
+        <w:t>MINIMUM PUBLISHABLE UNIT</w:t>
       </w:r>
     </w:p>
     <w:p>
@@ -24,7 +24,7 @@
         <w:pStyle w:val="ListParagraph"/>
         <w:numPr>
           <w:ilvl w:val="0"/>
-          <w:numId w:val="3"/>
+          <w:numId w:val="4"/>
         </w:numPr>
         <w:rPr>
           <w:rFonts w:ascii="Times New Roman" w:hAnsi="Times New Roman" w:cs="Times New Roman"/>
@@ -38,25 +38,84 @@
           <w:sz w:val="24"/>
           <w:szCs w:val="24"/>
         </w:rPr>
-        <w:t>Either experimental data needs to be included which strongly shows a difference between A and P compartment waves, or</w:t>
-      </w:r>
-      <w:r>
-        <w:rPr>
-          <w:rFonts w:ascii="Times New Roman" w:hAnsi="Times New Roman" w:cs="Times New Roman"/>
-          <w:sz w:val="24"/>
-          <w:szCs w:val="24"/>
-        </w:rPr>
-        <w:t xml:space="preserve"> we need to find a paper to cite</w:t>
-      </w:r>
-    </w:p>
-    <w:p>
-      <w:pPr>
-        <w:rPr>
-          <w:rFonts w:ascii="Times New Roman" w:hAnsi="Times New Roman" w:cs="Times New Roman"/>
-          <w:sz w:val="24"/>
-          <w:szCs w:val="24"/>
-        </w:rPr>
-      </w:pPr>
+        <w:t>Evidence that there are pulses and waves in this tissue, and that there are differences between A and P compartments. This is fundamental and can either be a citation to Austin's future paper (meaning this paper has to wait), or can include some of Austin's results.</w:t>
+      </w:r>
+    </w:p>
+    <w:p>
+      <w:pPr>
+        <w:pStyle w:val="ListParagraph"/>
+        <w:numPr>
+          <w:ilvl w:val="0"/>
+          <w:numId w:val="4"/>
+        </w:numPr>
+        <w:rPr>
+          <w:rFonts w:ascii="Times New Roman" w:hAnsi="Times New Roman" w:cs="Times New Roman"/>
+          <w:sz w:val="24"/>
+          <w:szCs w:val="24"/>
+        </w:rPr>
+      </w:pPr>
+      <w:r>
+        <w:rPr>
+          <w:rFonts w:ascii="Times New Roman" w:hAnsi="Times New Roman" w:cs="Times New Roman"/>
+          <w:sz w:val="24"/>
+          <w:szCs w:val="24"/>
+        </w:rPr>
+        <w:t>Show that variance of stochastic noise term directly results in a transition from no waves, to traveling waves, to random pulses</w:t>
+      </w:r>
+    </w:p>
+    <w:p>
+      <w:pPr>
+        <w:pStyle w:val="ListParagraph"/>
+        <w:numPr>
+          <w:ilvl w:val="0"/>
+          <w:numId w:val="4"/>
+        </w:numPr>
+        <w:rPr>
+          <w:rFonts w:ascii="Times New Roman" w:hAnsi="Times New Roman" w:cs="Times New Roman"/>
+          <w:sz w:val="24"/>
+          <w:szCs w:val="24"/>
+        </w:rPr>
+      </w:pPr>
+      <w:r>
+        <w:rPr>
+          <w:rFonts w:ascii="Times New Roman" w:hAnsi="Times New Roman" w:cs="Times New Roman"/>
+          <w:sz w:val="24"/>
+          <w:szCs w:val="24"/>
+        </w:rPr>
+        <w:t>Comparison of di</w:t>
+      </w:r>
+      <w:bookmarkStart w:id="0" w:name="_GoBack"/>
+      <w:bookmarkEnd w:id="0"/>
+      <w:r>
+        <w:rPr>
+          <w:rFonts w:ascii="Times New Roman" w:hAnsi="Times New Roman" w:cs="Times New Roman"/>
+          <w:sz w:val="24"/>
+          <w:szCs w:val="24"/>
+        </w:rPr>
+        <w:t>fferent phenotypes pulled from parameter sweep and analysis of biological implications (ie patterning of refractory period, steady-state concentration, loss of wave activity)</w:t>
+      </w:r>
+    </w:p>
+    <w:p>
+      <w:pPr>
+        <w:pStyle w:val="ListParagraph"/>
+        <w:numPr>
+          <w:ilvl w:val="0"/>
+          <w:numId w:val="4"/>
+        </w:numPr>
+        <w:rPr>
+          <w:rFonts w:ascii="Times New Roman" w:hAnsi="Times New Roman" w:cs="Times New Roman"/>
+          <w:sz w:val="24"/>
+          <w:szCs w:val="24"/>
+        </w:rPr>
+      </w:pPr>
+      <w:r>
+        <w:rPr>
+          <w:rFonts w:ascii="Times New Roman" w:hAnsi="Times New Roman" w:cs="Times New Roman"/>
+          <w:sz w:val="24"/>
+          <w:szCs w:val="24"/>
+        </w:rPr>
+        <w:t>Stability analysis showing which parameters are responsible for waves in a deterministic model (ie no variance in PLC signal)</w:t>
+      </w:r>
     </w:p>
     <w:p>
       <w:pPr>
@@ -678,15 +737,7 @@
           <w:sz w:val="24"/>
           <w:szCs w:val="24"/>
         </w:rPr>
-        <w:t xml:space="preserve"> into the ER through SERCA pumps</w:t>
-      </w:r>
-      <w:r>
-        <w:rPr>
-          <w:rFonts w:ascii="Times New Roman" w:eastAsiaTheme="minorEastAsia" w:hAnsi="Times New Roman" w:cs="Times New Roman"/>
-          <w:sz w:val="24"/>
-          <w:szCs w:val="24"/>
-        </w:rPr>
-        <w:t xml:space="preserve">, </w:t>
+        <w:t xml:space="preserve"> into the ER through SERCA pumps, </w:t>
       </w:r>
       <m:oMath>
         <m:sSub>
@@ -728,15 +779,7 @@
           <w:sz w:val="24"/>
           <w:szCs w:val="24"/>
         </w:rPr>
-        <w:t xml:space="preserve"> represents the flux of </w:t>
-      </w:r>
-      <w:r>
-        <w:rPr>
-          <w:rFonts w:ascii="Times New Roman" w:eastAsiaTheme="minorEastAsia" w:hAnsi="Times New Roman" w:cs="Times New Roman"/>
-          <w:sz w:val="24"/>
-          <w:szCs w:val="24"/>
-        </w:rPr>
-        <w:t>Ca</w:t>
+        <w:t xml:space="preserve"> represents the flux of Ca</w:t>
       </w:r>
       <w:r>
         <w:rPr>
@@ -914,8 +957,6 @@
         </w:rPr>
         <w:t>.</w:t>
       </w:r>
-      <w:bookmarkStart w:id="0" w:name="_GoBack"/>
-      <w:bookmarkEnd w:id="0"/>
     </w:p>
     <w:tbl>
       <w:tblPr>
@@ -2611,6 +2652,92 @@
     </w:lvl>
   </w:abstractNum>
   <w:abstractNum w:abstractNumId="2" w15:restartNumberingAfterBreak="0">
+    <w:nsid w:val="44AD62A2"/>
+    <w:multiLevelType w:val="hybridMultilevel"/>
+    <w:tmpl w:val="58FC27E6"/>
+    <w:lvl w:ilvl="0" w:tplc="0409000F">
+      <w:start w:val="1"/>
+      <w:numFmt w:val="decimal"/>
+      <w:lvlText w:val="%1."/>
+      <w:lvlJc w:val="left"/>
+      <w:pPr>
+        <w:ind w:left="720" w:hanging="360"/>
+      </w:pPr>
+    </w:lvl>
+    <w:lvl w:ilvl="1" w:tplc="04090019" w:tentative="1">
+      <w:start w:val="1"/>
+      <w:numFmt w:val="lowerLetter"/>
+      <w:lvlText w:val="%2."/>
+      <w:lvlJc w:val="left"/>
+      <w:pPr>
+        <w:ind w:left="1440" w:hanging="360"/>
+      </w:pPr>
+    </w:lvl>
+    <w:lvl w:ilvl="2" w:tplc="0409001B" w:tentative="1">
+      <w:start w:val="1"/>
+      <w:numFmt w:val="lowerRoman"/>
+      <w:lvlText w:val="%3."/>
+      <w:lvlJc w:val="right"/>
+      <w:pPr>
+        <w:ind w:left="2160" w:hanging="180"/>
+      </w:pPr>
+    </w:lvl>
+    <w:lvl w:ilvl="3" w:tplc="0409000F" w:tentative="1">
+      <w:start w:val="1"/>
+      <w:numFmt w:val="decimal"/>
+      <w:lvlText w:val="%4."/>
+      <w:lvlJc w:val="left"/>
+      <w:pPr>
+        <w:ind w:left="2880" w:hanging="360"/>
+      </w:pPr>
+    </w:lvl>
+    <w:lvl w:ilvl="4" w:tplc="04090019" w:tentative="1">
+      <w:start w:val="1"/>
+      <w:numFmt w:val="lowerLetter"/>
+      <w:lvlText w:val="%5."/>
+      <w:lvlJc w:val="left"/>
+      <w:pPr>
+        <w:ind w:left="3600" w:hanging="360"/>
+      </w:pPr>
+    </w:lvl>
+    <w:lvl w:ilvl="5" w:tplc="0409001B" w:tentative="1">
+      <w:start w:val="1"/>
+      <w:numFmt w:val="lowerRoman"/>
+      <w:lvlText w:val="%6."/>
+      <w:lvlJc w:val="right"/>
+      <w:pPr>
+        <w:ind w:left="4320" w:hanging="180"/>
+      </w:pPr>
+    </w:lvl>
+    <w:lvl w:ilvl="6" w:tplc="0409000F" w:tentative="1">
+      <w:start w:val="1"/>
+      <w:numFmt w:val="decimal"/>
+      <w:lvlText w:val="%7."/>
+      <w:lvlJc w:val="left"/>
+      <w:pPr>
+        <w:ind w:left="5040" w:hanging="360"/>
+      </w:pPr>
+    </w:lvl>
+    <w:lvl w:ilvl="7" w:tplc="04090019" w:tentative="1">
+      <w:start w:val="1"/>
+      <w:numFmt w:val="lowerLetter"/>
+      <w:lvlText w:val="%8."/>
+      <w:lvlJc w:val="left"/>
+      <w:pPr>
+        <w:ind w:left="5760" w:hanging="360"/>
+      </w:pPr>
+    </w:lvl>
+    <w:lvl w:ilvl="8" w:tplc="0409001B" w:tentative="1">
+      <w:start w:val="1"/>
+      <w:numFmt w:val="lowerRoman"/>
+      <w:lvlText w:val="%9."/>
+      <w:lvlJc w:val="right"/>
+      <w:pPr>
+        <w:ind w:left="6480" w:hanging="180"/>
+      </w:pPr>
+    </w:lvl>
+  </w:abstractNum>
+  <w:abstractNum w:abstractNumId="3" w15:restartNumberingAfterBreak="0">
     <w:nsid w:val="786579EE"/>
     <w:multiLevelType w:val="hybridMultilevel"/>
     <w:tmpl w:val="D6FE7A68"/>
@@ -2724,13 +2851,16 @@
     </w:lvl>
   </w:abstractNum>
   <w:num w:numId="1">
-    <w:abstractNumId w:val="2"/>
+    <w:abstractNumId w:val="3"/>
   </w:num>
   <w:num w:numId="2">
     <w:abstractNumId w:val="1"/>
   </w:num>
   <w:num w:numId="3">
     <w:abstractNumId w:val="0"/>
+  </w:num>
+  <w:num w:numId="4">
+    <w:abstractNumId w:val="2"/>
   </w:num>
 </w:numbering>
 </file>
@@ -3154,6 +3284,7 @@
   <w:style w:type="character" w:default="1" w:styleId="DefaultParagraphFont">
     <w:name w:val="Default Paragraph Font"/>
     <w:uiPriority w:val="1"/>
+    <w:semiHidden/>
     <w:unhideWhenUsed/>
   </w:style>
   <w:style w:type="table" w:default="1" w:styleId="TableNormal">

</xml_diff>